<commit_message>
Added query type selection
</commit_message>
<xml_diff>
--- a/reference/Deliverable 5 Video Script.docx
+++ b/reference/Deliverable 5 Video Script.docx
@@ -34,27 +34,20 @@
     </w:p>
     <w:p>
       <w:r>
-        <w:t xml:space="preserve">On screen: </w:t>
-      </w:r>
-    </w:p>
-    <w:p>
-      <w:r>
-        <w:t>Application logo and intro graphics</w:t>
-      </w:r>
-    </w:p>
-    <w:p>
-      <w:r>
-        <w:t>Narrator:</w:t>
-      </w:r>
-    </w:p>
-    <w:p>
-      <w:r>
-        <w:t xml:space="preserve">Hello, I’m Donnie Minnick, and in this video, I’ll be walking you through the enhanced version of the Value Measurement Database Application. </w:t>
-      </w:r>
-    </w:p>
-    <w:p>
-      <w:r>
-        <w:t xml:space="preserve">This Python-based app uses </w:t>
+        <w:t xml:space="preserve">Hi, I’m Donnie Minnick. In this short demo, </w:t>
+      </w:r>
+      <w:proofErr w:type="gramStart"/>
+      <w:r>
+        <w:t>I’ll walk</w:t>
+      </w:r>
+      <w:proofErr w:type="gramEnd"/>
+      <w:r>
+        <w:t xml:space="preserve"> you through the enhanced Value Measurement Database Application.</w:t>
+      </w:r>
+    </w:p>
+    <w:p>
+      <w:r>
+        <w:t xml:space="preserve">Built with Python and </w:t>
       </w:r>
       <w:proofErr w:type="spellStart"/>
       <w:r>
@@ -62,7 +55,7 @@
       </w:r>
       <w:proofErr w:type="spellEnd"/>
       <w:r>
-        <w:t xml:space="preserve"> to provide a powerful, user-friendly interface for managing transformation data. Let’s dive in!</w:t>
+        <w:t>, this tool offers a clean, user-friendly interface to manage transformation data efficiently. Let’s jump in.</w:t>
       </w:r>
     </w:p>
     <w:p>
@@ -82,17 +75,7 @@
     </w:p>
     <w:p>
       <w:r>
-        <w:t>On screen: User running value_app.py script and launching the app</w:t>
-      </w:r>
-    </w:p>
-    <w:p>
-      <w:r>
-        <w:t>Narrator:</w:t>
-      </w:r>
-    </w:p>
-    <w:p>
-      <w:r>
-        <w:t>To start, I run the value_app.py script, launching the application. The interface features a tabbed layout that provides access to various sections, like initiatives, events, and metrics. Now, let's explore the enhancements.</w:t>
+        <w:t>I launch the app by running app.py. The interface opens with a tabbed layout for initiatives, events, and metrics—making navigation straightforward.</w:t>
       </w:r>
     </w:p>
     <w:p>
@@ -107,30 +90,15 @@
           <w:b/>
           <w:bCs/>
         </w:rPr>
-        <w:t>Navigating the Enhanced UI (0:35 - 0:55)</w:t>
-      </w:r>
-    </w:p>
-    <w:p>
-      <w:r>
-        <w:t>On screen: Show the interface with interactive widgets</w:t>
-      </w:r>
-    </w:p>
-    <w:p>
-      <w:r>
-        <w:t>Narrator:</w:t>
-      </w:r>
-    </w:p>
-    <w:p>
-      <w:r>
-        <w:t xml:space="preserve">The user interface has been enhanced with easy-to-understand labels and interactive widgets such as date pickers, </w:t>
-      </w:r>
-      <w:proofErr w:type="spellStart"/>
-      <w:r>
-        <w:t>comboboxes</w:t>
-      </w:r>
-      <w:proofErr w:type="spellEnd"/>
-      <w:r>
-        <w:t>, and checkboxes. These make the experience more intuitive, letting users input data efficiently and accurately.</w:t>
+        <w:t>UI Enhancements (0:35 - 0:55)</w:t>
+      </w:r>
+    </w:p>
+    <w:p>
+      <w:r>
+        <w:t>I</w:t>
+      </w:r>
+      <w:r>
+        <w:t xml:space="preserve"> upgraded the UI with clearer labels and interactive widgets like date pickers, combo boxes, and checkboxes—improving both speed and accuracy in data entry.</w:t>
       </w:r>
     </w:p>
     <w:p>
@@ -145,25 +113,25 @@
           <w:b/>
           <w:bCs/>
         </w:rPr>
-        <w:t>Modular Code Structure (0:55 - 1:15)</w:t>
-      </w:r>
-    </w:p>
-    <w:p>
-      <w:r>
-        <w:t>On screen: Showing the ReadMe file and code structure</w:t>
-      </w:r>
-    </w:p>
-    <w:p>
-      <w:r>
-        <w:t>Narrator:</w:t>
-      </w:r>
-    </w:p>
-    <w:p>
-      <w:r>
-        <w:t>Behind the scenes, the app is structured with modular, well-documented code. There are key classes for database integration, the main application, and three helper classes. Everything is thoroughly documented in the ReadMe file, ensuring that future updates and maintenance are streamlined.</w:t>
-      </w:r>
-    </w:p>
-    <w:p/>
+        <w:t>Modular Codebase (0:55 - 1:15)</w:t>
+      </w:r>
+    </w:p>
+    <w:p>
+      <w:r>
+        <w:t>Under the hood, the app features a modular architecture: key classes manage database</w:t>
+      </w:r>
+      <w:r>
+        <w:t xml:space="preserve"> integration</w:t>
+      </w:r>
+      <w:r>
+        <w:t>, main app logic, and reusable helpers.</w:t>
+      </w:r>
+    </w:p>
+    <w:p>
+      <w:r>
+        <w:t>Each component is documented with detailed docstrings and supported by a comprehensive README to simplify maintenance and onboarding.</w:t>
+      </w:r>
+    </w:p>
     <w:p>
       <w:pPr>
         <w:rPr>
@@ -176,23 +144,97 @@
           <w:b/>
           <w:bCs/>
         </w:rPr>
+        <w:t>User Queries &amp; SQL Tools (1:15 - 1:50)</w:t>
+      </w:r>
+    </w:p>
+    <w:p>
+      <w:r>
+        <w:t>The new User Queries tab lets users create</w:t>
+      </w:r>
+      <w:r>
+        <w:t xml:space="preserve">, </w:t>
+      </w:r>
+      <w:r>
+        <w:t>save</w:t>
+      </w:r>
+      <w:r>
+        <w:t xml:space="preserve"> and document</w:t>
+      </w:r>
+      <w:r>
+        <w:t xml:space="preserve"> custom SQL queries</w:t>
+      </w:r>
+      <w:r>
+        <w:t>.</w:t>
+      </w:r>
+    </w:p>
+    <w:p>
+      <w:r>
+        <w:t>Checkboxes help categorize queries, which show up in the Run Queries tab.</w:t>
+      </w:r>
+    </w:p>
+    <w:p>
+      <w:r>
+        <w:t>There’s also built-in query validation to catch risky commands—like schema changes</w:t>
+      </w:r>
+      <w:r>
+        <w:t xml:space="preserve"> or delete statements, preventing them from causing damage or data loss.</w:t>
+      </w:r>
+    </w:p>
+    <w:p>
+      <w:pPr>
+        <w:rPr>
+          <w:b/>
+          <w:bCs/>
+        </w:rPr>
+      </w:pPr>
+      <w:r>
+        <w:rPr>
+          <w:b/>
+          <w:bCs/>
+        </w:rPr>
+        <w:t>Running Queries &amp; Exporting Results (1:50 - 2:30)</w:t>
+      </w:r>
+    </w:p>
+    <w:p>
+      <w:r>
+        <w:t xml:space="preserve">From Run Queries, users select and execute saved </w:t>
+      </w:r>
+      <w:r>
+        <w:t xml:space="preserve">custom </w:t>
+      </w:r>
+      <w:r>
+        <w:t>queries.</w:t>
+      </w:r>
+    </w:p>
+    <w:p>
+      <w:r>
+        <w:t>Use the type selection to filter the list of available queries, then select a query to run.</w:t>
+      </w:r>
+    </w:p>
+    <w:p>
+      <w:r>
+        <w:t>Results appear instantly and can be exported as CSVs—perfect for sharing or deeper analysis.</w:t>
+      </w:r>
+    </w:p>
+    <w:p>
+      <w:pPr>
+        <w:rPr>
+          <w:b/>
+          <w:bCs/>
+        </w:rPr>
+      </w:pPr>
+      <w:r>
+        <w:rPr>
+          <w:b/>
+          <w:bCs/>
+        </w:rPr>
+        <w:t>CRUD &amp; Live Data Refresh (2:30 - 2:50)</w:t>
+      </w:r>
+    </w:p>
+    <w:p>
+      <w:r>
         <w:lastRenderedPageBreak/>
-        <w:t>User Query and SQL Tab (1:15 - 1:50)</w:t>
-      </w:r>
-    </w:p>
-    <w:p>
-      <w:r>
-        <w:t>On screen: User clicking on the ‘User Query’ tab, creating a query</w:t>
-      </w:r>
-    </w:p>
-    <w:p>
-      <w:r>
-        <w:t>Narrator:</w:t>
-      </w:r>
-    </w:p>
-    <w:p>
-      <w:r>
-        <w:t>A new feature added is the User Query tab. Here, users can create, store, and organize custom SQL queries. This feature empowers you to tailor your queries without needing deep technical knowledge—just input your conditions, and you’re ready to go.</w:t>
+        <w:t>All core functions remain—add, update, and delete records easily. Click Refresh anytime to sync with the latest data from the database.</w:t>
       </w:r>
     </w:p>
     <w:p>
@@ -207,82 +249,12 @@
           <w:b/>
           <w:bCs/>
         </w:rPr>
-        <w:t>Running Queries and Downloading Results (1:50 - 2:30)</w:t>
-      </w:r>
-    </w:p>
-    <w:p>
-      <w:r>
-        <w:t>On screen: User selecting, executing a query, and downloading results as a CSV file</w:t>
-      </w:r>
-    </w:p>
-    <w:p>
-      <w:r>
-        <w:t>Narrator:</w:t>
-      </w:r>
-    </w:p>
-    <w:p>
-      <w:r>
-        <w:t>The Run Queries tab is another exciting addition. From here, you can select and execute any stored query. Once executed, you can download the results as a CSV file—making it easier to analyze data further or share with stakeholders.</w:t>
-      </w:r>
-    </w:p>
-    <w:p>
-      <w:pPr>
-        <w:rPr>
-          <w:b/>
-          <w:bCs/>
-        </w:rPr>
-      </w:pPr>
-      <w:r>
-        <w:rPr>
-          <w:b/>
-          <w:bCs/>
-        </w:rPr>
-        <w:t>CRUD Operations and Data Refresh (2:30 - 2:50)</w:t>
-      </w:r>
-    </w:p>
-    <w:p>
-      <w:r>
-        <w:t>On screen: User performing CRUD operations and refreshing the table</w:t>
-      </w:r>
-    </w:p>
-    <w:p>
-      <w:r>
-        <w:t>Narrator:</w:t>
-      </w:r>
-    </w:p>
-    <w:p>
-      <w:r>
-        <w:t>Of course, the core functionality remains intact. You can easily add, update, and delete records, all while ensuring the latest data is always reflected. Simply click 'Refresh' to reload the most up-to-date information from the database.</w:t>
-      </w:r>
-    </w:p>
-    <w:p>
-      <w:pPr>
-        <w:rPr>
-          <w:b/>
-          <w:bCs/>
-        </w:rPr>
-      </w:pPr>
-      <w:r>
-        <w:rPr>
-          <w:b/>
-          <w:bCs/>
-        </w:rPr>
         <w:t>Closing (2:50 - 3:00)</w:t>
       </w:r>
     </w:p>
     <w:p>
       <w:r>
-        <w:t>On screen: Application logo, ending graphics</w:t>
-      </w:r>
-    </w:p>
-    <w:p>
-      <w:r>
-        <w:t>Narrator:</w:t>
-      </w:r>
-    </w:p>
-    <w:p>
-      <w:r>
-        <w:t>That’s a wrap on the demo for the enhanced Value Measurement Database Application. With a more user-friendly interface, powerful query tools, and a robust code structure, this app simplifies the management of transformation data. Thanks for watching!</w:t>
+        <w:t>That wraps up the enhanced Value Measurement Database App: intuitive UI, robust architecture, and smarter data tools. Thanks for watching!</w:t>
       </w:r>
     </w:p>
     <w:sectPr>

</xml_diff>